<commit_message>
exercise #1, #2, #3 frontend ready
</commit_message>
<xml_diff>
--- a/Тестовое задание. Backend.docx
+++ b/Тестовое задание. Backend.docx
@@ -1811,29 +1811,33 @@
       </w:pPr>
       <w:r>
         <w:rPr>
+          <w:color w:val="000000"/>
+        </w:rPr>
+        <w:t>выполню (отправлю коммит в git)</w:t>
+      </w:r>
+    </w:p>
+    <w:p>
+      <w:pPr>
+        <w:pStyle w:val="Normal"/>
+        <w:keepNext w:val="false"/>
+        <w:keepLines w:val="false"/>
+        <w:widowControl/>
+        <w:numPr>
+          <w:ilvl w:val="1"/>
+          <w:numId w:val="8"/>
+        </w:numPr>
+        <w:shd w:val="clear" w:fill="auto"/>
+        <w:spacing w:lineRule="auto" w:line="276" w:before="0" w:afterAutospacing="0" w:after="0"/>
+        <w:ind w:left="1080" w:right="0" w:hanging="360"/>
+        <w:jc w:val="left"/>
+        <w:rPr>
           <w:highlight w:val="darkGreen"/>
         </w:rPr>
-        <w:t>выполню (отправлю коммит в git)</w:t>
-      </w:r>
-    </w:p>
-    <w:p>
-      <w:pPr>
-        <w:pStyle w:val="Normal"/>
-        <w:keepNext w:val="false"/>
-        <w:keepLines w:val="false"/>
-        <w:widowControl/>
-        <w:numPr>
-          <w:ilvl w:val="1"/>
-          <w:numId w:val="8"/>
-        </w:numPr>
-        <w:shd w:val="clear" w:fill="auto"/>
-        <w:spacing w:lineRule="auto" w:line="276" w:before="0" w:afterAutospacing="0" w:after="0"/>
-        <w:ind w:left="1080" w:right="0" w:hanging="360"/>
-        <w:jc w:val="left"/>
-        <w:rPr/>
-      </w:pPr>
-      <w:r>
-        <w:rPr/>
+      </w:pPr>
+      <w:r>
+        <w:rPr>
+          <w:highlight w:val="darkGreen"/>
+        </w:rPr>
         <w:t>знаю, могу</w:t>
       </w:r>
     </w:p>
@@ -1956,30 +1960,32 @@
         </w:rPr>
       </w:pPr>
       <w:r>
+        <w:rPr/>
+        <w:t>выполню (отправлю коммит в git)</w:t>
+      </w:r>
+    </w:p>
+    <w:p>
+      <w:pPr>
+        <w:pStyle w:val="Normal"/>
+        <w:keepNext w:val="false"/>
+        <w:keepLines w:val="false"/>
+        <w:widowControl/>
+        <w:numPr>
+          <w:ilvl w:val="1"/>
+          <w:numId w:val="8"/>
+        </w:numPr>
+        <w:shd w:val="clear" w:fill="auto"/>
+        <w:spacing w:lineRule="auto" w:line="276" w:before="0" w:afterAutospacing="0" w:after="0"/>
+        <w:ind w:left="1080" w:right="0" w:hanging="360"/>
+        <w:jc w:val="left"/>
         <w:rPr>
           <w:highlight w:val="darkGreen"/>
         </w:rPr>
-        <w:t>выполню (отправлю коммит в git)</w:t>
-      </w:r>
-    </w:p>
-    <w:p>
-      <w:pPr>
-        <w:pStyle w:val="Normal"/>
-        <w:keepNext w:val="false"/>
-        <w:keepLines w:val="false"/>
-        <w:widowControl/>
-        <w:numPr>
-          <w:ilvl w:val="1"/>
-          <w:numId w:val="8"/>
-        </w:numPr>
-        <w:shd w:val="clear" w:fill="auto"/>
-        <w:spacing w:lineRule="auto" w:line="276" w:before="0" w:afterAutospacing="0" w:after="0"/>
-        <w:ind w:left="1080" w:right="0" w:hanging="360"/>
-        <w:jc w:val="left"/>
-        <w:rPr/>
-      </w:pPr>
-      <w:r>
-        <w:rPr/>
+      </w:pPr>
+      <w:r>
+        <w:rPr>
+          <w:highlight w:val="darkGreen"/>
+        </w:rPr>
         <w:t>знаю, могу</w:t>
       </w:r>
     </w:p>
@@ -3274,46 +3280,48 @@
         </w:numPr>
         <w:spacing w:lineRule="auto" w:line="276" w:before="0" w:afterAutospacing="0" w:after="0"/>
         <w:ind w:left="1080" w:hanging="360"/>
-        <w:rPr>
+        <w:rPr/>
+      </w:pPr>
+      <w:r>
+        <w:rPr/>
+        <w:t>выполню</w:t>
+      </w:r>
+    </w:p>
+    <w:p>
+      <w:pPr>
+        <w:pStyle w:val="Normal"/>
+        <w:numPr>
+          <w:ilvl w:val="1"/>
+          <w:numId w:val="2"/>
+        </w:numPr>
+        <w:spacing w:lineRule="auto" w:line="276" w:before="0" w:afterAutospacing="0" w:after="0"/>
+        <w:ind w:left="1080" w:hanging="360"/>
+        <w:rPr/>
+      </w:pPr>
+      <w:r>
+        <w:rPr/>
+        <w:t>знаю, могу</w:t>
+      </w:r>
+    </w:p>
+    <w:p>
+      <w:pPr>
+        <w:pStyle w:val="Normal"/>
+        <w:numPr>
+          <w:ilvl w:val="1"/>
+          <w:numId w:val="2"/>
+        </w:numPr>
+        <w:spacing w:lineRule="auto" w:line="276" w:before="0" w:afterAutospacing="0" w:after="0"/>
+        <w:ind w:left="1080" w:hanging="360"/>
+        <w:rPr>
+          <w:color w:val="000000"/>
           <w:highlight w:val="darkGreen"/>
         </w:rPr>
       </w:pPr>
       <w:r>
         <w:rPr>
+          <w:color w:val="000000"/>
           <w:highlight w:val="darkGreen"/>
         </w:rPr>
-        <w:t>выполню</w:t>
-      </w:r>
-    </w:p>
-    <w:p>
-      <w:pPr>
-        <w:pStyle w:val="Normal"/>
-        <w:numPr>
-          <w:ilvl w:val="1"/>
-          <w:numId w:val="2"/>
-        </w:numPr>
-        <w:spacing w:lineRule="auto" w:line="276" w:before="0" w:afterAutospacing="0" w:after="0"/>
-        <w:ind w:left="1080" w:hanging="360"/>
-        <w:rPr/>
-      </w:pPr>
-      <w:r>
-        <w:rPr/>
-        <w:t>знаю, могу</w:t>
-      </w:r>
-    </w:p>
-    <w:p>
-      <w:pPr>
-        <w:pStyle w:val="Normal"/>
-        <w:numPr>
-          <w:ilvl w:val="1"/>
-          <w:numId w:val="2"/>
-        </w:numPr>
-        <w:spacing w:lineRule="auto" w:line="276" w:before="0" w:afterAutospacing="0" w:after="0"/>
-        <w:ind w:left="1080" w:hanging="360"/>
-        <w:rPr/>
-      </w:pPr>
-      <w:r>
-        <w:rPr/>
         <w:t>могу освоить</w:t>
       </w:r>
     </w:p>
@@ -4256,13 +4264,16 @@
   </w:style>
   <w:style w:type="paragraph" w:styleId="Heading1">
     <w:name w:val="Heading 1"/>
+    <w:basedOn w:val="Normal"/>
     <w:next w:val="Normal"/>
     <w:qFormat/>
     <w:pPr>
       <w:keepNext w:val="true"/>
       <w:widowControl w:val="false"/>
+      <w:bidi w:val="0"/>
       <w:spacing w:lineRule="auto" w:line="240" w:before="240" w:after="120"/>
       <w:ind w:left="0" w:hanging="0"/>
+      <w:jc w:val="left"/>
     </w:pPr>
     <w:rPr>
       <w:rFonts w:ascii="Liberation Sans" w:hAnsi="Liberation Sans" w:eastAsia="Liberation Sans" w:cs="Liberation Sans"/>
@@ -4276,13 +4287,16 @@
   </w:style>
   <w:style w:type="paragraph" w:styleId="Heading2">
     <w:name w:val="Heading 2"/>
+    <w:basedOn w:val="Normal"/>
     <w:next w:val="Normal"/>
     <w:qFormat/>
     <w:pPr>
       <w:keepNext w:val="true"/>
       <w:widowControl w:val="false"/>
+      <w:bidi w:val="0"/>
       <w:spacing w:lineRule="auto" w:line="240" w:before="200" w:after="120"/>
       <w:ind w:left="0" w:hanging="0"/>
+      <w:jc w:val="left"/>
     </w:pPr>
     <w:rPr>
       <w:rFonts w:ascii="Liberation Sans" w:hAnsi="Liberation Sans" w:eastAsia="Liberation Sans" w:cs="Liberation Sans"/>
@@ -4296,13 +4310,16 @@
   </w:style>
   <w:style w:type="paragraph" w:styleId="Heading3">
     <w:name w:val="Heading 3"/>
+    <w:basedOn w:val="Normal"/>
     <w:next w:val="Normal"/>
     <w:qFormat/>
     <w:pPr>
       <w:keepNext w:val="true"/>
       <w:keepLines/>
       <w:widowControl w:val="false"/>
+      <w:bidi w:val="0"/>
       <w:spacing w:lineRule="auto" w:line="240" w:before="280" w:after="80"/>
+      <w:jc w:val="left"/>
     </w:pPr>
     <w:rPr>
       <w:rFonts w:ascii="Liberation Serif" w:hAnsi="Liberation Serif" w:eastAsia="Liberation Serif" w:cs="Liberation Serif"/>
@@ -4316,13 +4333,16 @@
   </w:style>
   <w:style w:type="paragraph" w:styleId="Heading4">
     <w:name w:val="Heading 4"/>
+    <w:basedOn w:val="Normal"/>
     <w:next w:val="Normal"/>
     <w:qFormat/>
     <w:pPr>
       <w:keepNext w:val="true"/>
       <w:keepLines/>
       <w:widowControl w:val="false"/>
+      <w:bidi w:val="0"/>
       <w:spacing w:lineRule="auto" w:line="240" w:before="240" w:after="40"/>
+      <w:jc w:val="left"/>
     </w:pPr>
     <w:rPr>
       <w:rFonts w:ascii="Liberation Serif" w:hAnsi="Liberation Serif" w:eastAsia="Liberation Serif" w:cs="Liberation Serif"/>
@@ -4336,13 +4356,16 @@
   </w:style>
   <w:style w:type="paragraph" w:styleId="Heading5">
     <w:name w:val="Heading 5"/>
+    <w:basedOn w:val="Normal"/>
     <w:next w:val="Normal"/>
     <w:qFormat/>
     <w:pPr>
       <w:keepNext w:val="true"/>
       <w:keepLines/>
       <w:widowControl w:val="false"/>
+      <w:bidi w:val="0"/>
       <w:spacing w:lineRule="auto" w:line="240" w:before="220" w:after="40"/>
+      <w:jc w:val="left"/>
     </w:pPr>
     <w:rPr>
       <w:rFonts w:ascii="Liberation Serif" w:hAnsi="Liberation Serif" w:eastAsia="Liberation Serif" w:cs="Liberation Serif"/>
@@ -4356,13 +4379,16 @@
   </w:style>
   <w:style w:type="paragraph" w:styleId="Heading6">
     <w:name w:val="Heading 6"/>
+    <w:basedOn w:val="Normal"/>
     <w:next w:val="Normal"/>
     <w:qFormat/>
     <w:pPr>
       <w:keepNext w:val="true"/>
       <w:keepLines/>
       <w:widowControl w:val="false"/>
+      <w:bidi w:val="0"/>
       <w:spacing w:lineRule="auto" w:line="240" w:before="200" w:after="40"/>
+      <w:jc w:val="left"/>
     </w:pPr>
     <w:rPr>
       <w:rFonts w:ascii="Liberation Serif" w:hAnsi="Liberation Serif" w:eastAsia="Liberation Serif" w:cs="Liberation Serif"/>
@@ -4504,6 +4530,246 @@
   </w:style>
   <w:style w:type="character" w:styleId="ListLabel18">
     <w:name w:val="ListLabel 18"/>
+    <w:qFormat/>
+    <w:rPr>
+      <w:color w:val="1155CC"/>
+      <w:u w:val="single"/>
+    </w:rPr>
+  </w:style>
+  <w:style w:type="character" w:styleId="ListLabel19">
+    <w:name w:val="ListLabel 19"/>
+    <w:qFormat/>
+    <w:rPr>
+      <w:rFonts w:cs="OpenSymbol"/>
+    </w:rPr>
+  </w:style>
+  <w:style w:type="character" w:styleId="ListLabel20">
+    <w:name w:val="ListLabel 20"/>
+    <w:qFormat/>
+    <w:rPr>
+      <w:rFonts w:cs="OpenSymbol"/>
+    </w:rPr>
+  </w:style>
+  <w:style w:type="character" w:styleId="ListLabel21">
+    <w:name w:val="ListLabel 21"/>
+    <w:qFormat/>
+    <w:rPr>
+      <w:rFonts w:cs="Wingdings"/>
+    </w:rPr>
+  </w:style>
+  <w:style w:type="character" w:styleId="ListLabel22">
+    <w:name w:val="ListLabel 22"/>
+    <w:qFormat/>
+    <w:rPr>
+      <w:rFonts w:cs="OpenSymbol"/>
+    </w:rPr>
+  </w:style>
+  <w:style w:type="character" w:styleId="ListLabel23">
+    <w:name w:val="ListLabel 23"/>
+    <w:qFormat/>
+    <w:rPr>
+      <w:rFonts w:cs="OpenSymbol"/>
+    </w:rPr>
+  </w:style>
+  <w:style w:type="character" w:styleId="ListLabel24">
+    <w:name w:val="ListLabel 24"/>
+    <w:qFormat/>
+    <w:rPr>
+      <w:rFonts w:cs="Wingdings"/>
+    </w:rPr>
+  </w:style>
+  <w:style w:type="character" w:styleId="ListLabel25">
+    <w:name w:val="ListLabel 25"/>
+    <w:qFormat/>
+    <w:rPr>
+      <w:rFonts w:cs="OpenSymbol"/>
+    </w:rPr>
+  </w:style>
+  <w:style w:type="character" w:styleId="ListLabel26">
+    <w:name w:val="ListLabel 26"/>
+    <w:qFormat/>
+    <w:rPr>
+      <w:rFonts w:cs="OpenSymbol"/>
+    </w:rPr>
+  </w:style>
+  <w:style w:type="character" w:styleId="ListLabel27">
+    <w:name w:val="ListLabel 27"/>
+    <w:qFormat/>
+    <w:rPr>
+      <w:rFonts w:cs="OpenSymbol"/>
+    </w:rPr>
+  </w:style>
+  <w:style w:type="character" w:styleId="ListLabel28">
+    <w:name w:val="ListLabel 28"/>
+    <w:qFormat/>
+    <w:rPr>
+      <w:rFonts w:cs="OpenSymbol"/>
+    </w:rPr>
+  </w:style>
+  <w:style w:type="character" w:styleId="ListLabel29">
+    <w:name w:val="ListLabel 29"/>
+    <w:qFormat/>
+    <w:rPr>
+      <w:rFonts w:cs="Wingdings"/>
+    </w:rPr>
+  </w:style>
+  <w:style w:type="character" w:styleId="ListLabel30">
+    <w:name w:val="ListLabel 30"/>
+    <w:qFormat/>
+    <w:rPr>
+      <w:rFonts w:cs="OpenSymbol"/>
+    </w:rPr>
+  </w:style>
+  <w:style w:type="character" w:styleId="ListLabel31">
+    <w:name w:val="ListLabel 31"/>
+    <w:qFormat/>
+    <w:rPr>
+      <w:rFonts w:cs="OpenSymbol"/>
+    </w:rPr>
+  </w:style>
+  <w:style w:type="character" w:styleId="ListLabel32">
+    <w:name w:val="ListLabel 32"/>
+    <w:qFormat/>
+    <w:rPr>
+      <w:rFonts w:cs="Wingdings"/>
+    </w:rPr>
+  </w:style>
+  <w:style w:type="character" w:styleId="ListLabel33">
+    <w:name w:val="ListLabel 33"/>
+    <w:qFormat/>
+    <w:rPr>
+      <w:rFonts w:cs="OpenSymbol"/>
+    </w:rPr>
+  </w:style>
+  <w:style w:type="character" w:styleId="ListLabel34">
+    <w:name w:val="ListLabel 34"/>
+    <w:qFormat/>
+    <w:rPr>
+      <w:rFonts w:cs="OpenSymbol"/>
+    </w:rPr>
+  </w:style>
+  <w:style w:type="character" w:styleId="ListLabel35">
+    <w:name w:val="ListLabel 35"/>
+    <w:qFormat/>
+    <w:rPr>
+      <w:color w:val="1155CC"/>
+      <w:u w:val="single"/>
+    </w:rPr>
+  </w:style>
+  <w:style w:type="character" w:styleId="ListLabel36">
+    <w:name w:val="ListLabel 36"/>
+    <w:qFormat/>
+    <w:rPr>
+      <w:rFonts w:cs="OpenSymbol"/>
+    </w:rPr>
+  </w:style>
+  <w:style w:type="character" w:styleId="ListLabel37">
+    <w:name w:val="ListLabel 37"/>
+    <w:qFormat/>
+    <w:rPr>
+      <w:rFonts w:cs="OpenSymbol"/>
+    </w:rPr>
+  </w:style>
+  <w:style w:type="character" w:styleId="ListLabel38">
+    <w:name w:val="ListLabel 38"/>
+    <w:qFormat/>
+    <w:rPr>
+      <w:rFonts w:cs="Wingdings"/>
+    </w:rPr>
+  </w:style>
+  <w:style w:type="character" w:styleId="ListLabel39">
+    <w:name w:val="ListLabel 39"/>
+    <w:qFormat/>
+    <w:rPr>
+      <w:rFonts w:cs="OpenSymbol"/>
+    </w:rPr>
+  </w:style>
+  <w:style w:type="character" w:styleId="ListLabel40">
+    <w:name w:val="ListLabel 40"/>
+    <w:qFormat/>
+    <w:rPr>
+      <w:rFonts w:cs="OpenSymbol"/>
+    </w:rPr>
+  </w:style>
+  <w:style w:type="character" w:styleId="ListLabel41">
+    <w:name w:val="ListLabel 41"/>
+    <w:qFormat/>
+    <w:rPr>
+      <w:rFonts w:cs="Wingdings"/>
+    </w:rPr>
+  </w:style>
+  <w:style w:type="character" w:styleId="ListLabel42">
+    <w:name w:val="ListLabel 42"/>
+    <w:qFormat/>
+    <w:rPr>
+      <w:rFonts w:cs="OpenSymbol"/>
+    </w:rPr>
+  </w:style>
+  <w:style w:type="character" w:styleId="ListLabel43">
+    <w:name w:val="ListLabel 43"/>
+    <w:qFormat/>
+    <w:rPr>
+      <w:rFonts w:cs="OpenSymbol"/>
+    </w:rPr>
+  </w:style>
+  <w:style w:type="character" w:styleId="ListLabel44">
+    <w:name w:val="ListLabel 44"/>
+    <w:qFormat/>
+    <w:rPr>
+      <w:rFonts w:cs="OpenSymbol"/>
+    </w:rPr>
+  </w:style>
+  <w:style w:type="character" w:styleId="ListLabel45">
+    <w:name w:val="ListLabel 45"/>
+    <w:qFormat/>
+    <w:rPr>
+      <w:rFonts w:cs="OpenSymbol"/>
+    </w:rPr>
+  </w:style>
+  <w:style w:type="character" w:styleId="ListLabel46">
+    <w:name w:val="ListLabel 46"/>
+    <w:qFormat/>
+    <w:rPr>
+      <w:rFonts w:cs="Wingdings"/>
+    </w:rPr>
+  </w:style>
+  <w:style w:type="character" w:styleId="ListLabel47">
+    <w:name w:val="ListLabel 47"/>
+    <w:qFormat/>
+    <w:rPr>
+      <w:rFonts w:cs="OpenSymbol"/>
+    </w:rPr>
+  </w:style>
+  <w:style w:type="character" w:styleId="ListLabel48">
+    <w:name w:val="ListLabel 48"/>
+    <w:qFormat/>
+    <w:rPr>
+      <w:rFonts w:cs="OpenSymbol"/>
+    </w:rPr>
+  </w:style>
+  <w:style w:type="character" w:styleId="ListLabel49">
+    <w:name w:val="ListLabel 49"/>
+    <w:qFormat/>
+    <w:rPr>
+      <w:rFonts w:cs="Wingdings"/>
+    </w:rPr>
+  </w:style>
+  <w:style w:type="character" w:styleId="ListLabel50">
+    <w:name w:val="ListLabel 50"/>
+    <w:qFormat/>
+    <w:rPr>
+      <w:rFonts w:cs="OpenSymbol"/>
+    </w:rPr>
+  </w:style>
+  <w:style w:type="character" w:styleId="ListLabel51">
+    <w:name w:val="ListLabel 51"/>
+    <w:qFormat/>
+    <w:rPr>
+      <w:rFonts w:cs="OpenSymbol"/>
+    </w:rPr>
+  </w:style>
+  <w:style w:type="character" w:styleId="ListLabel52">
+    <w:name w:val="ListLabel 52"/>
     <w:qFormat/>
     <w:rPr>
       <w:color w:val="1155CC"/>

</xml_diff>